<commit_message>
Mudandças BPMN e no PPT
</commit_message>
<xml_diff>
--- a/Sprint1/DocumentacaoPrevia/ContextoNegocio.docx
+++ b/Sprint1/DocumentacaoPrevia/ContextoNegocio.docx
@@ -51,7 +51,23 @@
           <w:sz w:val="24"/>
           <w:szCs w:val="24"/>
         </w:rPr>
-        <w:t xml:space="preserve">Nos dias atuais a preocupação com qualidade de vida, locomoção, segurança e alimentação são </w:t>
+        <w:t>Nos dias atuais a preocupação com qualidade de vida, locomoção, segura</w:t>
+      </w:r>
+      <w:r>
+        <w:rPr>
+          <w:rFonts w:ascii="Arial" w:hAnsi="Arial" w:cs="Arial"/>
+          <w:sz w:val="24"/>
+          <w:szCs w:val="24"/>
+        </w:rPr>
+        <w:t>n</w:t>
+      </w:r>
+      <w:r>
+        <w:rPr>
+          <w:rFonts w:ascii="Arial" w:hAnsi="Arial" w:cs="Arial"/>
+          <w:sz w:val="24"/>
+          <w:szCs w:val="24"/>
+        </w:rPr>
+        <w:t xml:space="preserve">ça e alimentação são </w:t>
       </w:r>
       <w:r>
         <w:rPr>
@@ -83,7 +99,23 @@
           <w:sz w:val="24"/>
           <w:szCs w:val="24"/>
         </w:rPr>
-        <w:t>sitos cotidiano da vida das pessoas.</w:t>
+        <w:t>sitos cotidia</w:t>
+      </w:r>
+      <w:r>
+        <w:rPr>
+          <w:rFonts w:ascii="Arial" w:hAnsi="Arial" w:cs="Arial"/>
+          <w:sz w:val="24"/>
+          <w:szCs w:val="24"/>
+        </w:rPr>
+        <w:t>n</w:t>
+      </w:r>
+      <w:r>
+        <w:rPr>
+          <w:rFonts w:ascii="Arial" w:hAnsi="Arial" w:cs="Arial"/>
+          <w:sz w:val="24"/>
+          <w:szCs w:val="24"/>
+        </w:rPr>
+        <w:t>o da vida das pessoas.</w:t>
       </w:r>
     </w:p>
     <w:p>
@@ -117,25 +149,57 @@
           <w:sz w:val="24"/>
           <w:szCs w:val="24"/>
         </w:rPr>
-        <w:t xml:space="preserve"> diversos questionamento como: </w:t>
-      </w:r>
-    </w:p>
-    <w:p>
-      <w:pPr>
-        <w:jc w:val="both"/>
-        <w:rPr>
-          <w:rFonts w:ascii="Arial" w:hAnsi="Arial" w:cs="Arial"/>
-          <w:sz w:val="24"/>
-          <w:szCs w:val="24"/>
-        </w:rPr>
-      </w:pPr>
-      <w:r>
-        <w:rPr>
-          <w:rFonts w:ascii="Arial" w:hAnsi="Arial" w:cs="Arial"/>
-          <w:sz w:val="24"/>
-          <w:szCs w:val="24"/>
-        </w:rPr>
-        <w:t>- Como o dinheiro é implementado na rede de transporte público</w:t>
+        <w:t xml:space="preserve"> diversos questionamento</w:t>
+      </w:r>
+      <w:r>
+        <w:rPr>
+          <w:rFonts w:ascii="Arial" w:hAnsi="Arial" w:cs="Arial"/>
+          <w:sz w:val="24"/>
+          <w:szCs w:val="24"/>
+        </w:rPr>
+        <w:t>s</w:t>
+      </w:r>
+      <w:r>
+        <w:rPr>
+          <w:rFonts w:ascii="Arial" w:hAnsi="Arial" w:cs="Arial"/>
+          <w:sz w:val="24"/>
+          <w:szCs w:val="24"/>
+        </w:rPr>
+        <w:t xml:space="preserve"> como: </w:t>
+      </w:r>
+    </w:p>
+    <w:p>
+      <w:pPr>
+        <w:jc w:val="both"/>
+        <w:rPr>
+          <w:rFonts w:ascii="Arial" w:hAnsi="Arial" w:cs="Arial"/>
+          <w:sz w:val="24"/>
+          <w:szCs w:val="24"/>
+        </w:rPr>
+      </w:pPr>
+      <w:r>
+        <w:rPr>
+          <w:rFonts w:ascii="Arial" w:hAnsi="Arial" w:cs="Arial"/>
+          <w:sz w:val="24"/>
+          <w:szCs w:val="24"/>
+        </w:rPr>
+        <w:t xml:space="preserve">- </w:t>
+      </w:r>
+      <w:r>
+        <w:rPr>
+          <w:rFonts w:ascii="Arial" w:hAnsi="Arial" w:cs="Arial"/>
+          <w:sz w:val="24"/>
+          <w:szCs w:val="24"/>
+        </w:rPr>
+        <w:t>De que modo</w:t>
+      </w:r>
+      <w:r>
+        <w:rPr>
+          <w:rFonts w:ascii="Arial" w:hAnsi="Arial" w:cs="Arial"/>
+          <w:sz w:val="24"/>
+          <w:szCs w:val="24"/>
+        </w:rPr>
+        <w:t xml:space="preserve"> o dinheiro é implementado na rede de transporte público</w:t>
       </w:r>
       <w:r>
         <w:rPr>
@@ -171,6 +235,8 @@
         </w:rPr>
         <w:t xml:space="preserve"> </w:t>
       </w:r>
+      <w:bookmarkStart w:id="0" w:name="_GoBack"/>
+      <w:bookmarkEnd w:id="0"/>
     </w:p>
     <w:p>
       <w:pPr>
@@ -213,65 +279,25 @@
           <w:sz w:val="24"/>
           <w:szCs w:val="24"/>
         </w:rPr>
-        <w:t>desvendar o funcionamento desse serviço a folha divulgou um relatório do TCM(Tribunal de Contas do Município)  após uma auditoria em 2018, revelando que e</w:t>
-      </w:r>
-      <w:r>
-        <w:rPr>
-          <w:rFonts w:ascii="Arial" w:hAnsi="Arial" w:cs="Arial"/>
-          <w:sz w:val="24"/>
-          <w:szCs w:val="24"/>
-        </w:rPr>
-        <w:t>mpresas de ônibus de São Paulo não fizeram 2 milhões de viagens</w:t>
-      </w:r>
-      <w:r>
-        <w:rPr>
-          <w:rFonts w:ascii="Arial" w:hAnsi="Arial" w:cs="Arial"/>
-          <w:sz w:val="24"/>
-          <w:szCs w:val="24"/>
-        </w:rPr>
-        <w:t>, n</w:t>
-      </w:r>
-      <w:r>
-        <w:rPr>
-          <w:rFonts w:ascii="Arial" w:hAnsi="Arial" w:cs="Arial"/>
-          <w:sz w:val="24"/>
-          <w:szCs w:val="24"/>
-        </w:rPr>
-        <w:t>as contas do órgão fiscalizador, isso corresponde a 38,6 milhões de km que deixaram de ser operados pelas empresas, somente em dias úteis no período.</w:t>
-      </w:r>
-    </w:p>
-    <w:p>
-      <w:pPr>
-        <w:jc w:val="both"/>
-        <w:rPr>
-          <w:rFonts w:ascii="Arial" w:hAnsi="Arial" w:cs="Arial"/>
-          <w:sz w:val="24"/>
-          <w:szCs w:val="24"/>
-        </w:rPr>
-      </w:pPr>
-      <w:r>
-        <w:rPr>
-          <w:rFonts w:ascii="Arial" w:hAnsi="Arial" w:cs="Arial"/>
-          <w:sz w:val="24"/>
-          <w:szCs w:val="24"/>
-        </w:rPr>
-        <w:t xml:space="preserve">Segundo a SPTrans, que gerencia o transporte por ônibus na capital, são feitas 200 mil viagens diárias na cidade. Ou seja, o número apontado pelo TCM equivale a dez dias de todos os embarques em São </w:t>
-      </w:r>
-      <w:r>
-        <w:rPr>
-          <w:rFonts w:ascii="Arial" w:hAnsi="Arial" w:cs="Arial"/>
-          <w:sz w:val="24"/>
-          <w:szCs w:val="24"/>
-        </w:rPr>
-        <w:t>Paulo</w:t>
-      </w:r>
-      <w:r>
-        <w:rPr>
-          <w:rFonts w:ascii="Arial" w:hAnsi="Arial" w:cs="Arial"/>
-          <w:sz w:val="24"/>
-          <w:szCs w:val="24"/>
-        </w:rPr>
-        <w:t>.</w:t>
+        <w:t>desvendar o funcionamento desse serviço a folha divulgou um relatório do TCM(Tribunal de Contas do Município)  após uma auditoria em 2018, revelando que empresas de ônibus de São Paulo não fizeram 2 milhões de viagens, nas contas do órgão fiscalizador, isso corresponde a 38,6 milhões de km que deixaram de ser operados pelas empresas, somente em dias úteis no período.</w:t>
+      </w:r>
+    </w:p>
+    <w:p>
+      <w:pPr>
+        <w:jc w:val="both"/>
+        <w:rPr>
+          <w:rFonts w:ascii="Arial" w:hAnsi="Arial" w:cs="Arial"/>
+          <w:sz w:val="24"/>
+          <w:szCs w:val="24"/>
+        </w:rPr>
+      </w:pPr>
+      <w:r>
+        <w:rPr>
+          <w:rFonts w:ascii="Arial" w:hAnsi="Arial" w:cs="Arial"/>
+          <w:sz w:val="24"/>
+          <w:szCs w:val="24"/>
+        </w:rPr>
+        <w:t>Segundo a SPTrans, que gerencia o transporte por ônibus na capital, são feitas 200 mil viagens diárias na cidade. Ou seja, o número apontado pelo TCM equivale a dez dias de todos os embarques em São Paulo.</w:t>
       </w:r>
     </w:p>
     <w:p>
@@ -307,15 +333,7 @@
           <w:sz w:val="24"/>
           <w:szCs w:val="24"/>
         </w:rPr>
-        <w:t xml:space="preserve">Segundo a prefeitura ficou estipulado que </w:t>
-      </w:r>
-      <w:r>
-        <w:rPr>
-          <w:rFonts w:ascii="Arial" w:hAnsi="Arial" w:cs="Arial"/>
-          <w:sz w:val="24"/>
-          <w:szCs w:val="24"/>
-        </w:rPr>
-        <w:t>a SPTrans vai multar justamente os descumprimentos de viagens programadas. Cada partida que não sair no horário determinado em contrato ocasionará multa de R$ 80.</w:t>
+        <w:t>Segundo a prefeitura ficou estipulado que a SPTrans vai multar justamente os descumprimentos de viagens programadas. Cada partida que não sair no horário determinado em contrato ocasionará multa de R$ 80.</w:t>
       </w:r>
     </w:p>
     <w:p>
@@ -413,15 +431,7 @@
           <w:sz w:val="24"/>
           <w:szCs w:val="24"/>
         </w:rPr>
-        <w:t>A</w:t>
-      </w:r>
-      <w:r>
-        <w:rPr>
-          <w:rFonts w:ascii="Arial" w:hAnsi="Arial" w:cs="Arial"/>
-          <w:sz w:val="24"/>
-          <w:szCs w:val="24"/>
-        </w:rPr>
-        <w:t>companhar o andamento das linhas junto ao cliente, fiscalizar os horários de chegada e saídas dos ônibus, coordenar o embarque dos passageiros; vistoria em todos os veículos que entram e saem da empresa, identificando se existe avaria (raladas, batidas, algo quebrado) e elaborando relatórios.</w:t>
+        <w:t>Acompanhar o andamento das linhas junto ao cliente, fiscalizar os horários de chegada e saídas dos ônibus, coordenar o embarque dos passageiros; vistoria em todos os veículos que entram e saem da empresa, identificando se existe avaria (raladas, batidas, algo quebrado) e elaborando relatórios.</w:t>
       </w:r>
     </w:p>
     <w:p>
@@ -458,23 +468,7 @@
           <w:sz w:val="24"/>
           <w:szCs w:val="24"/>
         </w:rPr>
-        <w:t xml:space="preserve">    Saiba trabalhar sobre pressão, </w:t>
-      </w:r>
-      <w:r>
-        <w:rPr>
-          <w:rFonts w:ascii="Arial" w:hAnsi="Arial" w:cs="Arial"/>
-          <w:sz w:val="24"/>
-          <w:szCs w:val="24"/>
-        </w:rPr>
-        <w:t xml:space="preserve">seja uma </w:t>
-      </w:r>
-      <w:r>
-        <w:rPr>
-          <w:rFonts w:ascii="Arial" w:hAnsi="Arial" w:cs="Arial"/>
-          <w:sz w:val="24"/>
-          <w:szCs w:val="24"/>
-        </w:rPr>
-        <w:t>pessoa calma e paciente para lidar com situações de confronto, comunicativa, e com boa escrita.</w:t>
+        <w:t xml:space="preserve">    Saiba trabalhar sobre pressão, seja uma pessoa calma e paciente para lidar com situações de confronto, comunicativa, e com boa escrita.</w:t>
       </w:r>
     </w:p>
     <w:p>
@@ -628,8 +622,6 @@
         </w:rPr>
         <w:t xml:space="preserve">, dando fim a esses questionamentos. </w:t>
       </w:r>
-      <w:bookmarkStart w:id="0" w:name="_GoBack"/>
-      <w:bookmarkEnd w:id="0"/>
     </w:p>
     <w:p>
       <w:pPr>

</xml_diff>